<commit_message>
Updated all diagrams in docs/diagrams: ERD, Flowchart, UML with equation logic and support for ungauged basin strategies
</commit_message>
<xml_diff>
--- a/docs/diagrams/ERD_FULL.docx
+++ b/docs/diagrams/ERD_FULL.docx
@@ -1998,6 +1998,23 @@
       <w:bookmarkStart w:id="0" w:name="_GoBack"/>
       <w:bookmarkEnd w:id="0"/>
     </w:p>
+    <w:p>
+      <w:pPr>
+        <w:pStyle w:val="21"/>
+      </w:pPr>
+      <w:r>
+        <w:t>🔄 Update: SpatialFeature Entity Extension</w:t>
+      </w:r>
+    </w:p>
+    <w:p>
+      <w:r>
+        <w:t>- equation_type (e.g., SWE, KW, SCS)</w:t>
+        <w:br/>
+        <w:t xml:space="preserve">  - Indicates the governing equation assigned to this spatial cell based on terrain/hydrology.</w:t>
+        <w:br/>
+        <w:t xml:space="preserve">  - Used during preprocessing and model physics enforcement.</w:t>
+      </w:r>
+    </w:p>
     <w:sectPr>
       <w:pgSz w:w="12240" w:h="15840"/>
       <w:pgMar w:top="1440" w:right="1800" w:bottom="1440" w:left="1800" w:header="720" w:footer="720" w:gutter="0"/>

</xml_diff>